<commit_message>
Birthday and Recommended Pages Added to Sidebar
</commit_message>
<xml_diff>
--- a/Objectives.docx
+++ b/Objectives.docx
@@ -662,8 +662,8 @@
         <w:tblLook w:val="04A0" w:firstRow="1" w:lastRow="0" w:firstColumn="1" w:lastColumn="0" w:noHBand="0" w:noVBand="1"/>
       </w:tblPr>
       <w:tblGrid>
-        <w:gridCol w:w="7493"/>
-        <w:gridCol w:w="1530"/>
+        <w:gridCol w:w="7488"/>
+        <w:gridCol w:w="1535"/>
       </w:tblGrid>
       <w:tr>
         <w:trPr>
@@ -1024,86 +1024,6 @@
                 <w:lang w:eastAsia="en-IN"/>
               </w:rPr>
               <w:t>7</w:t>
-            </w:r>
-          </w:p>
-        </w:tc>
-      </w:tr>
-      <w:tr>
-        <w:tc>
-          <w:tcPr>
-            <w:tcW w:w="0" w:type="auto"/>
-            <w:tcBorders>
-              <w:top w:val="single" w:sz="2" w:space="0" w:color="E9EAEB"/>
-              <w:left w:val="single" w:sz="2" w:space="0" w:color="E9EAEB"/>
-              <w:bottom w:val="single" w:sz="2" w:space="0" w:color="E9EAEB"/>
-              <w:right w:val="nil"/>
-            </w:tcBorders>
-            <w:tcMar>
-              <w:top w:w="333" w:type="dxa"/>
-              <w:left w:w="400" w:type="dxa"/>
-              <w:bottom w:w="333" w:type="dxa"/>
-              <w:right w:w="400" w:type="dxa"/>
-            </w:tcMar>
-            <w:vAlign w:val="center"/>
-            <w:hideMark/>
-          </w:tcPr>
-          <w:p>
-            <w:pPr>
-              <w:spacing w:after="0" w:line="300" w:lineRule="atLeast"/>
-              <w:rPr>
-                <w:rFonts w:ascii="Times New Roman" w:eastAsia="Times New Roman" w:hAnsi="Times New Roman" w:cs="Times New Roman"/>
-                <w:sz w:val="24"/>
-                <w:szCs w:val="24"/>
-                <w:lang w:eastAsia="en-IN"/>
-              </w:rPr>
-            </w:pPr>
-            <w:r>
-              <w:rPr>
-                <w:rFonts w:ascii="Times New Roman" w:eastAsia="Times New Roman" w:hAnsi="Times New Roman" w:cs="Times New Roman"/>
-                <w:sz w:val="24"/>
-                <w:szCs w:val="24"/>
-                <w:lang w:eastAsia="en-IN"/>
-              </w:rPr>
-              <w:t>Use position property to show new notifications, messages and friend requests pending to be viewed</w:t>
-            </w:r>
-          </w:p>
-        </w:tc>
-        <w:tc>
-          <w:tcPr>
-            <w:tcW w:w="0" w:type="auto"/>
-            <w:tcBorders>
-              <w:top w:val="single" w:sz="2" w:space="0" w:color="E9EAEB"/>
-              <w:left w:val="nil"/>
-              <w:bottom w:val="single" w:sz="2" w:space="0" w:color="E9EAEB"/>
-              <w:right w:val="nil"/>
-            </w:tcBorders>
-            <w:tcMar>
-              <w:top w:w="333" w:type="dxa"/>
-              <w:left w:w="400" w:type="dxa"/>
-              <w:bottom w:w="333" w:type="dxa"/>
-              <w:right w:w="400" w:type="dxa"/>
-            </w:tcMar>
-            <w:vAlign w:val="center"/>
-            <w:hideMark/>
-          </w:tcPr>
-          <w:p>
-            <w:pPr>
-              <w:spacing w:after="0" w:line="300" w:lineRule="atLeast"/>
-              <w:rPr>
-                <w:rFonts w:ascii="Times New Roman" w:eastAsia="Times New Roman" w:hAnsi="Times New Roman" w:cs="Times New Roman"/>
-                <w:sz w:val="24"/>
-                <w:szCs w:val="24"/>
-                <w:lang w:eastAsia="en-IN"/>
-              </w:rPr>
-            </w:pPr>
-            <w:r>
-              <w:rPr>
-                <w:rFonts w:ascii="Times New Roman" w:eastAsia="Times New Roman" w:hAnsi="Times New Roman" w:cs="Times New Roman"/>
-                <w:sz w:val="24"/>
-                <w:szCs w:val="24"/>
-                <w:lang w:eastAsia="en-IN"/>
-              </w:rPr>
-              <w:t>10</w:t>
             </w:r>
           </w:p>
         </w:tc>
@@ -1150,8 +1070,8 @@
         <w:tblLook w:val="04A0" w:firstRow="1" w:lastRow="0" w:firstColumn="1" w:lastColumn="0" w:noHBand="0" w:noVBand="1"/>
       </w:tblPr>
       <w:tblGrid>
-        <w:gridCol w:w="7476"/>
-        <w:gridCol w:w="1547"/>
+        <w:gridCol w:w="7426"/>
+        <w:gridCol w:w="1597"/>
       </w:tblGrid>
       <w:tr>
         <w:trPr>
@@ -1233,86 +1153,6 @@
                 <w:lang w:eastAsia="en-IN"/>
               </w:rPr>
               <w:t>Max Points</w:t>
-            </w:r>
-          </w:p>
-        </w:tc>
-      </w:tr>
-      <w:tr>
-        <w:tc>
-          <w:tcPr>
-            <w:tcW w:w="0" w:type="auto"/>
-            <w:tcBorders>
-              <w:top w:val="single" w:sz="2" w:space="0" w:color="E9EAEB"/>
-              <w:left w:val="single" w:sz="2" w:space="0" w:color="E9EAEB"/>
-              <w:bottom w:val="single" w:sz="2" w:space="0" w:color="E9EAEB"/>
-              <w:right w:val="nil"/>
-            </w:tcBorders>
-            <w:tcMar>
-              <w:top w:w="333" w:type="dxa"/>
-              <w:left w:w="400" w:type="dxa"/>
-              <w:bottom w:w="333" w:type="dxa"/>
-              <w:right w:w="400" w:type="dxa"/>
-            </w:tcMar>
-            <w:vAlign w:val="center"/>
-            <w:hideMark/>
-          </w:tcPr>
-          <w:p>
-            <w:pPr>
-              <w:spacing w:after="0" w:line="300" w:lineRule="atLeast"/>
-              <w:rPr>
-                <w:rFonts w:ascii="Times New Roman" w:eastAsia="Times New Roman" w:hAnsi="Times New Roman" w:cs="Times New Roman"/>
-                <w:sz w:val="24"/>
-                <w:szCs w:val="24"/>
-                <w:lang w:eastAsia="en-IN"/>
-              </w:rPr>
-            </w:pPr>
-            <w:r>
-              <w:rPr>
-                <w:rFonts w:ascii="Times New Roman" w:eastAsia="Times New Roman" w:hAnsi="Times New Roman" w:cs="Times New Roman"/>
-                <w:sz w:val="24"/>
-                <w:szCs w:val="24"/>
-                <w:lang w:eastAsia="en-IN"/>
-              </w:rPr>
-              <w:t>Add a Load More button at the end of the main column. Make it span the entire width of the container. Use Bootstrap for this</w:t>
-            </w:r>
-          </w:p>
-        </w:tc>
-        <w:tc>
-          <w:tcPr>
-            <w:tcW w:w="0" w:type="auto"/>
-            <w:tcBorders>
-              <w:top w:val="single" w:sz="2" w:space="0" w:color="E9EAEB"/>
-              <w:left w:val="nil"/>
-              <w:bottom w:val="single" w:sz="2" w:space="0" w:color="E9EAEB"/>
-              <w:right w:val="nil"/>
-            </w:tcBorders>
-            <w:tcMar>
-              <w:top w:w="333" w:type="dxa"/>
-              <w:left w:w="400" w:type="dxa"/>
-              <w:bottom w:w="333" w:type="dxa"/>
-              <w:right w:w="400" w:type="dxa"/>
-            </w:tcMar>
-            <w:vAlign w:val="center"/>
-            <w:hideMark/>
-          </w:tcPr>
-          <w:p>
-            <w:pPr>
-              <w:spacing w:after="0" w:line="300" w:lineRule="atLeast"/>
-              <w:rPr>
-                <w:rFonts w:ascii="Times New Roman" w:eastAsia="Times New Roman" w:hAnsi="Times New Roman" w:cs="Times New Roman"/>
-                <w:sz w:val="24"/>
-                <w:szCs w:val="24"/>
-                <w:lang w:eastAsia="en-IN"/>
-              </w:rPr>
-            </w:pPr>
-            <w:r>
-              <w:rPr>
-                <w:rFonts w:ascii="Times New Roman" w:eastAsia="Times New Roman" w:hAnsi="Times New Roman" w:cs="Times New Roman"/>
-                <w:sz w:val="24"/>
-                <w:szCs w:val="24"/>
-                <w:lang w:eastAsia="en-IN"/>
-              </w:rPr>
-              <w:t>4</w:t>
             </w:r>
           </w:p>
         </w:tc>
@@ -1530,8 +1370,8 @@
         <w:tblLook w:val="04A0" w:firstRow="1" w:lastRow="0" w:firstColumn="1" w:lastColumn="0" w:noHBand="0" w:noVBand="1"/>
       </w:tblPr>
       <w:tblGrid>
-        <w:gridCol w:w="7453"/>
-        <w:gridCol w:w="1570"/>
+        <w:gridCol w:w="6172"/>
+        <w:gridCol w:w="1763"/>
       </w:tblGrid>
       <w:tr>
         <w:trPr>
@@ -1645,355 +1485,8 @@
                 <w:lang w:eastAsia="en-IN"/>
               </w:rPr>
             </w:pPr>
-            <w:r>
-              <w:rPr>
-                <w:rFonts w:ascii="Times New Roman" w:eastAsia="Times New Roman" w:hAnsi="Times New Roman" w:cs="Times New Roman"/>
-                <w:sz w:val="24"/>
-                <w:szCs w:val="24"/>
-                <w:lang w:eastAsia="en-IN"/>
-              </w:rPr>
-              <w:t>Use th</w:t>
-            </w:r>
             <w:bookmarkStart w:id="0" w:name="_GoBack"/>
             <w:bookmarkEnd w:id="0"/>
-            <w:r>
-              <w:rPr>
-                <w:rFonts w:ascii="Times New Roman" w:eastAsia="Times New Roman" w:hAnsi="Times New Roman" w:cs="Times New Roman"/>
-                <w:sz w:val="24"/>
-                <w:szCs w:val="24"/>
-                <w:lang w:eastAsia="en-IN"/>
-              </w:rPr>
-              <w:t>e grid layout to make sure our website looks good on tablet. You can hide some columns </w:t>
-            </w:r>
-            <w:r>
-              <w:rPr>
-                <w:rFonts w:ascii="Times New Roman" w:eastAsia="Times New Roman" w:hAnsi="Times New Roman" w:cs="Times New Roman"/>
-                <w:sz w:val="21"/>
-                <w:szCs w:val="21"/>
-                <w:lang w:eastAsia="en-IN"/>
-              </w:rPr>
-              <w:t>(Mandatory)</w:t>
-            </w:r>
-          </w:p>
-        </w:tc>
-        <w:tc>
-          <w:tcPr>
-            <w:tcW w:w="0" w:type="auto"/>
-            <w:tcBorders>
-              <w:top w:val="single" w:sz="2" w:space="0" w:color="E9EAEB"/>
-              <w:left w:val="nil"/>
-              <w:bottom w:val="single" w:sz="2" w:space="0" w:color="E9EAEB"/>
-              <w:right w:val="nil"/>
-            </w:tcBorders>
-            <w:tcMar>
-              <w:top w:w="333" w:type="dxa"/>
-              <w:left w:w="400" w:type="dxa"/>
-              <w:bottom w:w="333" w:type="dxa"/>
-              <w:right w:w="400" w:type="dxa"/>
-            </w:tcMar>
-            <w:vAlign w:val="center"/>
-            <w:hideMark/>
-          </w:tcPr>
-          <w:p>
-            <w:pPr>
-              <w:spacing w:after="0" w:line="300" w:lineRule="atLeast"/>
-              <w:rPr>
-                <w:rFonts w:ascii="Times New Roman" w:eastAsia="Times New Roman" w:hAnsi="Times New Roman" w:cs="Times New Roman"/>
-                <w:sz w:val="24"/>
-                <w:szCs w:val="24"/>
-                <w:lang w:eastAsia="en-IN"/>
-              </w:rPr>
-            </w:pPr>
-            <w:r>
-              <w:rPr>
-                <w:rFonts w:ascii="Times New Roman" w:eastAsia="Times New Roman" w:hAnsi="Times New Roman" w:cs="Times New Roman"/>
-                <w:sz w:val="24"/>
-                <w:szCs w:val="24"/>
-                <w:lang w:eastAsia="en-IN"/>
-              </w:rPr>
-              <w:t>2</w:t>
-            </w:r>
-          </w:p>
-        </w:tc>
-      </w:tr>
-      <w:tr>
-        <w:tc>
-          <w:tcPr>
-            <w:tcW w:w="0" w:type="auto"/>
-            <w:tcBorders>
-              <w:top w:val="single" w:sz="2" w:space="0" w:color="E9EAEB"/>
-              <w:left w:val="single" w:sz="2" w:space="0" w:color="E9EAEB"/>
-              <w:bottom w:val="single" w:sz="2" w:space="0" w:color="E9EAEB"/>
-              <w:right w:val="nil"/>
-            </w:tcBorders>
-            <w:tcMar>
-              <w:top w:w="333" w:type="dxa"/>
-              <w:left w:w="400" w:type="dxa"/>
-              <w:bottom w:w="333" w:type="dxa"/>
-              <w:right w:w="400" w:type="dxa"/>
-            </w:tcMar>
-            <w:vAlign w:val="center"/>
-            <w:hideMark/>
-          </w:tcPr>
-          <w:p>
-            <w:pPr>
-              <w:spacing w:after="0" w:line="300" w:lineRule="atLeast"/>
-              <w:rPr>
-                <w:rFonts w:ascii="Times New Roman" w:eastAsia="Times New Roman" w:hAnsi="Times New Roman" w:cs="Times New Roman"/>
-                <w:sz w:val="24"/>
-                <w:szCs w:val="24"/>
-                <w:lang w:eastAsia="en-IN"/>
-              </w:rPr>
-            </w:pPr>
-            <w:r>
-              <w:rPr>
-                <w:rFonts w:ascii="Times New Roman" w:eastAsia="Times New Roman" w:hAnsi="Times New Roman" w:cs="Times New Roman"/>
-                <w:sz w:val="24"/>
-                <w:szCs w:val="24"/>
-                <w:lang w:eastAsia="en-IN"/>
-              </w:rPr>
-              <w:t>Use the grid layout to make sure our website looks good on mobile. You can hide some columns </w:t>
-            </w:r>
-            <w:r>
-              <w:rPr>
-                <w:rFonts w:ascii="Times New Roman" w:eastAsia="Times New Roman" w:hAnsi="Times New Roman" w:cs="Times New Roman"/>
-                <w:sz w:val="21"/>
-                <w:szCs w:val="21"/>
-                <w:lang w:eastAsia="en-IN"/>
-              </w:rPr>
-              <w:t>(Mandatory)</w:t>
-            </w:r>
-          </w:p>
-        </w:tc>
-        <w:tc>
-          <w:tcPr>
-            <w:tcW w:w="0" w:type="auto"/>
-            <w:tcBorders>
-              <w:top w:val="single" w:sz="2" w:space="0" w:color="E9EAEB"/>
-              <w:left w:val="nil"/>
-              <w:bottom w:val="single" w:sz="2" w:space="0" w:color="E9EAEB"/>
-              <w:right w:val="nil"/>
-            </w:tcBorders>
-            <w:tcMar>
-              <w:top w:w="333" w:type="dxa"/>
-              <w:left w:w="400" w:type="dxa"/>
-              <w:bottom w:w="333" w:type="dxa"/>
-              <w:right w:w="400" w:type="dxa"/>
-            </w:tcMar>
-            <w:vAlign w:val="center"/>
-            <w:hideMark/>
-          </w:tcPr>
-          <w:p>
-            <w:pPr>
-              <w:spacing w:after="0" w:line="300" w:lineRule="atLeast"/>
-              <w:rPr>
-                <w:rFonts w:ascii="Times New Roman" w:eastAsia="Times New Roman" w:hAnsi="Times New Roman" w:cs="Times New Roman"/>
-                <w:sz w:val="24"/>
-                <w:szCs w:val="24"/>
-                <w:lang w:eastAsia="en-IN"/>
-              </w:rPr>
-            </w:pPr>
-            <w:r>
-              <w:rPr>
-                <w:rFonts w:ascii="Times New Roman" w:eastAsia="Times New Roman" w:hAnsi="Times New Roman" w:cs="Times New Roman"/>
-                <w:sz w:val="24"/>
-                <w:szCs w:val="24"/>
-                <w:lang w:eastAsia="en-IN"/>
-              </w:rPr>
-              <w:t>2</w:t>
-            </w:r>
-          </w:p>
-        </w:tc>
-      </w:tr>
-      <w:tr>
-        <w:tc>
-          <w:tcPr>
-            <w:tcW w:w="0" w:type="auto"/>
-            <w:tcBorders>
-              <w:top w:val="single" w:sz="2" w:space="0" w:color="E9EAEB"/>
-              <w:left w:val="single" w:sz="2" w:space="0" w:color="E9EAEB"/>
-              <w:bottom w:val="single" w:sz="2" w:space="0" w:color="E9EAEB"/>
-              <w:right w:val="nil"/>
-            </w:tcBorders>
-            <w:tcMar>
-              <w:top w:w="333" w:type="dxa"/>
-              <w:left w:w="400" w:type="dxa"/>
-              <w:bottom w:w="333" w:type="dxa"/>
-              <w:right w:w="400" w:type="dxa"/>
-            </w:tcMar>
-            <w:vAlign w:val="center"/>
-            <w:hideMark/>
-          </w:tcPr>
-          <w:p>
-            <w:pPr>
-              <w:spacing w:after="0" w:line="300" w:lineRule="atLeast"/>
-              <w:rPr>
-                <w:rFonts w:ascii="Times New Roman" w:eastAsia="Times New Roman" w:hAnsi="Times New Roman" w:cs="Times New Roman"/>
-                <w:sz w:val="24"/>
-                <w:szCs w:val="24"/>
-                <w:lang w:eastAsia="en-IN"/>
-              </w:rPr>
-            </w:pPr>
-            <w:r>
-              <w:rPr>
-                <w:rFonts w:ascii="Times New Roman" w:eastAsia="Times New Roman" w:hAnsi="Times New Roman" w:cs="Times New Roman"/>
-                <w:sz w:val="24"/>
-                <w:szCs w:val="24"/>
-                <w:lang w:eastAsia="en-IN"/>
-              </w:rPr>
-              <w:t>Create a section for showing birthday above the news ticker</w:t>
-            </w:r>
-          </w:p>
-        </w:tc>
-        <w:tc>
-          <w:tcPr>
-            <w:tcW w:w="0" w:type="auto"/>
-            <w:tcBorders>
-              <w:top w:val="single" w:sz="2" w:space="0" w:color="E9EAEB"/>
-              <w:left w:val="nil"/>
-              <w:bottom w:val="single" w:sz="2" w:space="0" w:color="E9EAEB"/>
-              <w:right w:val="nil"/>
-            </w:tcBorders>
-            <w:tcMar>
-              <w:top w:w="333" w:type="dxa"/>
-              <w:left w:w="400" w:type="dxa"/>
-              <w:bottom w:w="333" w:type="dxa"/>
-              <w:right w:w="400" w:type="dxa"/>
-            </w:tcMar>
-            <w:vAlign w:val="center"/>
-            <w:hideMark/>
-          </w:tcPr>
-          <w:p>
-            <w:pPr>
-              <w:spacing w:after="0" w:line="300" w:lineRule="atLeast"/>
-              <w:rPr>
-                <w:rFonts w:ascii="Times New Roman" w:eastAsia="Times New Roman" w:hAnsi="Times New Roman" w:cs="Times New Roman"/>
-                <w:sz w:val="24"/>
-                <w:szCs w:val="24"/>
-                <w:lang w:eastAsia="en-IN"/>
-              </w:rPr>
-            </w:pPr>
-            <w:r>
-              <w:rPr>
-                <w:rFonts w:ascii="Times New Roman" w:eastAsia="Times New Roman" w:hAnsi="Times New Roman" w:cs="Times New Roman"/>
-                <w:sz w:val="24"/>
-                <w:szCs w:val="24"/>
-                <w:lang w:eastAsia="en-IN"/>
-              </w:rPr>
-              <w:t>4</w:t>
-            </w:r>
-          </w:p>
-        </w:tc>
-      </w:tr>
-      <w:tr>
-        <w:tc>
-          <w:tcPr>
-            <w:tcW w:w="0" w:type="auto"/>
-            <w:tcBorders>
-              <w:top w:val="single" w:sz="2" w:space="0" w:color="E9EAEB"/>
-              <w:left w:val="single" w:sz="2" w:space="0" w:color="E9EAEB"/>
-              <w:bottom w:val="single" w:sz="2" w:space="0" w:color="E9EAEB"/>
-              <w:right w:val="nil"/>
-            </w:tcBorders>
-            <w:tcMar>
-              <w:top w:w="333" w:type="dxa"/>
-              <w:left w:w="400" w:type="dxa"/>
-              <w:bottom w:w="333" w:type="dxa"/>
-              <w:right w:w="400" w:type="dxa"/>
-            </w:tcMar>
-            <w:vAlign w:val="center"/>
-            <w:hideMark/>
-          </w:tcPr>
-          <w:p>
-            <w:pPr>
-              <w:spacing w:after="0" w:line="300" w:lineRule="atLeast"/>
-              <w:rPr>
-                <w:rFonts w:ascii="Times New Roman" w:eastAsia="Times New Roman" w:hAnsi="Times New Roman" w:cs="Times New Roman"/>
-                <w:sz w:val="24"/>
-                <w:szCs w:val="24"/>
-                <w:lang w:eastAsia="en-IN"/>
-              </w:rPr>
-            </w:pPr>
-            <w:r>
-              <w:rPr>
-                <w:rFonts w:ascii="Times New Roman" w:eastAsia="Times New Roman" w:hAnsi="Times New Roman" w:cs="Times New Roman"/>
-                <w:sz w:val="24"/>
-                <w:szCs w:val="24"/>
-                <w:lang w:eastAsia="en-IN"/>
-              </w:rPr>
-              <w:t>Make a component for suggested pages below the news ticker</w:t>
-            </w:r>
-          </w:p>
-        </w:tc>
-        <w:tc>
-          <w:tcPr>
-            <w:tcW w:w="0" w:type="auto"/>
-            <w:tcBorders>
-              <w:top w:val="single" w:sz="2" w:space="0" w:color="E9EAEB"/>
-              <w:left w:val="nil"/>
-              <w:bottom w:val="single" w:sz="2" w:space="0" w:color="E9EAEB"/>
-              <w:right w:val="nil"/>
-            </w:tcBorders>
-            <w:tcMar>
-              <w:top w:w="333" w:type="dxa"/>
-              <w:left w:w="400" w:type="dxa"/>
-              <w:bottom w:w="333" w:type="dxa"/>
-              <w:right w:w="400" w:type="dxa"/>
-            </w:tcMar>
-            <w:vAlign w:val="center"/>
-            <w:hideMark/>
-          </w:tcPr>
-          <w:p>
-            <w:pPr>
-              <w:spacing w:after="0" w:line="300" w:lineRule="atLeast"/>
-              <w:rPr>
-                <w:rFonts w:ascii="Times New Roman" w:eastAsia="Times New Roman" w:hAnsi="Times New Roman" w:cs="Times New Roman"/>
-                <w:sz w:val="24"/>
-                <w:szCs w:val="24"/>
-                <w:lang w:eastAsia="en-IN"/>
-              </w:rPr>
-            </w:pPr>
-            <w:r>
-              <w:rPr>
-                <w:rFonts w:ascii="Times New Roman" w:eastAsia="Times New Roman" w:hAnsi="Times New Roman" w:cs="Times New Roman"/>
-                <w:sz w:val="24"/>
-                <w:szCs w:val="24"/>
-                <w:lang w:eastAsia="en-IN"/>
-              </w:rPr>
-              <w:t>7</w:t>
-            </w:r>
-          </w:p>
-        </w:tc>
-      </w:tr>
-      <w:tr>
-        <w:tc>
-          <w:tcPr>
-            <w:tcW w:w="0" w:type="auto"/>
-            <w:tcBorders>
-              <w:top w:val="single" w:sz="2" w:space="0" w:color="E9EAEB"/>
-              <w:left w:val="single" w:sz="2" w:space="0" w:color="E9EAEB"/>
-              <w:bottom w:val="single" w:sz="2" w:space="0" w:color="E9EAEB"/>
-              <w:right w:val="nil"/>
-            </w:tcBorders>
-            <w:tcMar>
-              <w:top w:w="333" w:type="dxa"/>
-              <w:left w:w="400" w:type="dxa"/>
-              <w:bottom w:w="333" w:type="dxa"/>
-              <w:right w:w="400" w:type="dxa"/>
-            </w:tcMar>
-            <w:vAlign w:val="center"/>
-            <w:hideMark/>
-          </w:tcPr>
-          <w:p>
-            <w:pPr>
-              <w:spacing w:after="0" w:line="300" w:lineRule="atLeast"/>
-              <w:rPr>
-                <w:rFonts w:ascii="Times New Roman" w:eastAsia="Times New Roman" w:hAnsi="Times New Roman" w:cs="Times New Roman"/>
-                <w:sz w:val="24"/>
-                <w:szCs w:val="24"/>
-                <w:lang w:eastAsia="en-IN"/>
-              </w:rPr>
-            </w:pPr>
             <w:r>
               <w:rPr>
                 <w:rFonts w:ascii="Times New Roman" w:eastAsia="Times New Roman" w:hAnsi="Times New Roman" w:cs="Times New Roman"/>

</xml_diff>

<commit_message>
DP updated, post comment added, header badgdes value change
</commit_message>
<xml_diff>
--- a/Objectives.docx
+++ b/Objectives.docx
@@ -86,7 +86,7 @@
         <w:tblLook w:val="04A0" w:firstRow="1" w:lastRow="0" w:firstColumn="1" w:lastColumn="0" w:noHBand="0" w:noVBand="1"/>
       </w:tblPr>
       <w:tblGrid>
-        <w:gridCol w:w="5639"/>
+        <w:gridCol w:w="5152"/>
         <w:gridCol w:w="1763"/>
       </w:tblGrid>
       <w:tr>
@@ -328,166 +328,6 @@
                 <w:lang w:eastAsia="en-IN"/>
               </w:rPr>
               <w:t>4</w:t>
-            </w:r>
-          </w:p>
-        </w:tc>
-      </w:tr>
-      <w:tr>
-        <w:tc>
-          <w:tcPr>
-            <w:tcW w:w="0" w:type="auto"/>
-            <w:tcBorders>
-              <w:top w:val="single" w:sz="2" w:space="0" w:color="E9EAEB"/>
-              <w:left w:val="single" w:sz="2" w:space="0" w:color="E9EAEB"/>
-              <w:bottom w:val="single" w:sz="2" w:space="0" w:color="E9EAEB"/>
-              <w:right w:val="nil"/>
-            </w:tcBorders>
-            <w:tcMar>
-              <w:top w:w="333" w:type="dxa"/>
-              <w:left w:w="400" w:type="dxa"/>
-              <w:bottom w:w="333" w:type="dxa"/>
-              <w:right w:w="400" w:type="dxa"/>
-            </w:tcMar>
-            <w:vAlign w:val="center"/>
-            <w:hideMark/>
-          </w:tcPr>
-          <w:p>
-            <w:pPr>
-              <w:spacing w:after="0" w:line="300" w:lineRule="atLeast"/>
-              <w:rPr>
-                <w:rFonts w:ascii="Times New Roman" w:eastAsia="Times New Roman" w:hAnsi="Times New Roman" w:cs="Times New Roman"/>
-                <w:sz w:val="24"/>
-                <w:szCs w:val="24"/>
-                <w:lang w:eastAsia="en-IN"/>
-              </w:rPr>
-            </w:pPr>
-            <w:r>
-              <w:rPr>
-                <w:rFonts w:ascii="Times New Roman" w:eastAsia="Times New Roman" w:hAnsi="Times New Roman" w:cs="Times New Roman"/>
-                <w:sz w:val="24"/>
-                <w:szCs w:val="24"/>
-                <w:lang w:eastAsia="en-IN"/>
-              </w:rPr>
-              <w:t>Name the CSS classes and IDs in a very clear way</w:t>
-            </w:r>
-          </w:p>
-        </w:tc>
-        <w:tc>
-          <w:tcPr>
-            <w:tcW w:w="0" w:type="auto"/>
-            <w:tcBorders>
-              <w:top w:val="single" w:sz="2" w:space="0" w:color="E9EAEB"/>
-              <w:left w:val="nil"/>
-              <w:bottom w:val="single" w:sz="2" w:space="0" w:color="E9EAEB"/>
-              <w:right w:val="nil"/>
-            </w:tcBorders>
-            <w:tcMar>
-              <w:top w:w="333" w:type="dxa"/>
-              <w:left w:w="400" w:type="dxa"/>
-              <w:bottom w:w="333" w:type="dxa"/>
-              <w:right w:w="400" w:type="dxa"/>
-            </w:tcMar>
-            <w:vAlign w:val="center"/>
-            <w:hideMark/>
-          </w:tcPr>
-          <w:p>
-            <w:pPr>
-              <w:spacing w:after="0" w:line="300" w:lineRule="atLeast"/>
-              <w:rPr>
-                <w:rFonts w:ascii="Times New Roman" w:eastAsia="Times New Roman" w:hAnsi="Times New Roman" w:cs="Times New Roman"/>
-                <w:sz w:val="24"/>
-                <w:szCs w:val="24"/>
-                <w:lang w:eastAsia="en-IN"/>
-              </w:rPr>
-            </w:pPr>
-            <w:r>
-              <w:rPr>
-                <w:rFonts w:ascii="Times New Roman" w:eastAsia="Times New Roman" w:hAnsi="Times New Roman" w:cs="Times New Roman"/>
-                <w:sz w:val="24"/>
-                <w:szCs w:val="24"/>
-                <w:lang w:eastAsia="en-IN"/>
-              </w:rPr>
-              <w:t>5</w:t>
-            </w:r>
-          </w:p>
-        </w:tc>
-      </w:tr>
-      <w:tr>
-        <w:tc>
-          <w:tcPr>
-            <w:tcW w:w="0" w:type="auto"/>
-            <w:tcBorders>
-              <w:top w:val="single" w:sz="2" w:space="0" w:color="E9EAEB"/>
-              <w:left w:val="single" w:sz="2" w:space="0" w:color="E9EAEB"/>
-              <w:bottom w:val="single" w:sz="2" w:space="0" w:color="E9EAEB"/>
-              <w:right w:val="nil"/>
-            </w:tcBorders>
-            <w:tcMar>
-              <w:top w:w="333" w:type="dxa"/>
-              <w:left w:w="400" w:type="dxa"/>
-              <w:bottom w:w="333" w:type="dxa"/>
-              <w:right w:w="400" w:type="dxa"/>
-            </w:tcMar>
-            <w:vAlign w:val="center"/>
-            <w:hideMark/>
-          </w:tcPr>
-          <w:p>
-            <w:pPr>
-              <w:spacing w:after="0" w:line="300" w:lineRule="atLeast"/>
-              <w:rPr>
-                <w:rFonts w:ascii="Times New Roman" w:eastAsia="Times New Roman" w:hAnsi="Times New Roman" w:cs="Times New Roman"/>
-                <w:sz w:val="24"/>
-                <w:szCs w:val="24"/>
-                <w:lang w:eastAsia="en-IN"/>
-              </w:rPr>
-            </w:pPr>
-            <w:r>
-              <w:rPr>
-                <w:rFonts w:ascii="Times New Roman" w:eastAsia="Times New Roman" w:hAnsi="Times New Roman" w:cs="Times New Roman"/>
-                <w:sz w:val="24"/>
-                <w:szCs w:val="24"/>
-                <w:lang w:eastAsia="en-IN"/>
-              </w:rPr>
-              <w:t>Add comments to explain your code</w:t>
-            </w:r>
-          </w:p>
-        </w:tc>
-        <w:tc>
-          <w:tcPr>
-            <w:tcW w:w="0" w:type="auto"/>
-            <w:tcBorders>
-              <w:top w:val="single" w:sz="2" w:space="0" w:color="E9EAEB"/>
-              <w:left w:val="nil"/>
-              <w:bottom w:val="single" w:sz="2" w:space="0" w:color="E9EAEB"/>
-              <w:right w:val="nil"/>
-            </w:tcBorders>
-            <w:tcMar>
-              <w:top w:w="333" w:type="dxa"/>
-              <w:left w:w="400" w:type="dxa"/>
-              <w:bottom w:w="333" w:type="dxa"/>
-              <w:right w:w="400" w:type="dxa"/>
-            </w:tcMar>
-            <w:vAlign w:val="center"/>
-            <w:hideMark/>
-          </w:tcPr>
-          <w:p>
-            <w:pPr>
-              <w:spacing w:after="0" w:line="300" w:lineRule="atLeast"/>
-              <w:rPr>
-                <w:rFonts w:ascii="Times New Roman" w:eastAsia="Times New Roman" w:hAnsi="Times New Roman" w:cs="Times New Roman"/>
-                <w:sz w:val="24"/>
-                <w:szCs w:val="24"/>
-                <w:lang w:eastAsia="en-IN"/>
-              </w:rPr>
-            </w:pPr>
-            <w:r>
-              <w:rPr>
-                <w:rFonts w:ascii="Times New Roman" w:eastAsia="Times New Roman" w:hAnsi="Times New Roman" w:cs="Times New Roman"/>
-                <w:sz w:val="24"/>
-                <w:szCs w:val="24"/>
-                <w:lang w:eastAsia="en-IN"/>
-              </w:rPr>
-              <w:t>8</w:t>
             </w:r>
           </w:p>
         </w:tc>
@@ -505,6 +345,8 @@
           <w:lang w:eastAsia="en-IN"/>
         </w:rPr>
       </w:pPr>
+      <w:bookmarkStart w:id="0" w:name="_GoBack"/>
+      <w:bookmarkEnd w:id="0"/>
       <w:r>
         <w:rPr>
           <w:rFonts w:ascii="Arial" w:eastAsia="Times New Roman" w:hAnsi="Arial" w:cs="Arial"/>
@@ -1112,7 +954,6 @@
                 <w:szCs w:val="21"/>
                 <w:lang w:eastAsia="en-IN"/>
               </w:rPr>
-              <w:lastRenderedPageBreak/>
               <w:t>Objectives</w:t>
             </w:r>
           </w:p>
@@ -1412,6 +1253,7 @@
                 <w:szCs w:val="21"/>
                 <w:lang w:eastAsia="en-IN"/>
               </w:rPr>
+              <w:lastRenderedPageBreak/>
               <w:t>Objectives</w:t>
             </w:r>
           </w:p>
@@ -1485,8 +1327,6 @@
                 <w:lang w:eastAsia="en-IN"/>
               </w:rPr>
             </w:pPr>
-            <w:bookmarkStart w:id="0" w:name="_GoBack"/>
-            <w:bookmarkEnd w:id="0"/>
             <w:r>
               <w:rPr>
                 <w:rFonts w:ascii="Times New Roman" w:eastAsia="Times New Roman" w:hAnsi="Times New Roman" w:cs="Times New Roman"/>

</xml_diff>